<commit_message>
Erklärung allgemein Mesh-Erstellung; Uebertragung Arduino - Unity
</commit_message>
<xml_diff>
--- a/Facharbeit.docx
+++ b/Facharbeit.docx
@@ -1105,8 +1105,26 @@
           <w:szCs w:val="24"/>
         </w:rPr>
         <w:lastRenderedPageBreak/>
-        <w:t>Inhaltsverzeichnis…</w:t>
-      </w:r>
+        <w:t>Inhaltsverzeichni</w:t>
+      </w:r>
+      <w:r>
+        <w:rPr>
+          <w:rFonts w:ascii="Times New Roman" w:hAnsi="Times New Roman" w:cs="Times New Roman"/>
+          <w:sz w:val="24"/>
+          <w:szCs w:val="24"/>
+        </w:rPr>
+        <w:t>s</w:t>
+      </w:r>
+    </w:p>
+    <w:p>
+      <w:pPr>
+        <w:jc w:val="both"/>
+        <w:rPr>
+          <w:rFonts w:ascii="Times New Roman" w:hAnsi="Times New Roman" w:cs="Times New Roman"/>
+          <w:sz w:val="24"/>
+          <w:szCs w:val="24"/>
+        </w:rPr>
+      </w:pPr>
       <w:r>
         <w:rPr>
           <w:rFonts w:ascii="Times New Roman" w:hAnsi="Times New Roman" w:cs="Times New Roman"/>
@@ -1220,7 +1238,7 @@
                           <pic:cNvPicPr/>
                         </pic:nvPicPr>
                         <pic:blipFill>
-                          <a:blip r:embed="rId4" cstate="print">
+                          <a:blip r:embed="rId5" cstate="print">
                             <a:extLst>
                               <a:ext uri="{28A0092B-C50C-407E-A947-70E740481C1C}">
                                 <a14:useLocalDpi xmlns:a14="http://schemas.microsoft.com/office/drawing/2010/main" val="0"/>
@@ -1284,7 +1302,7 @@
                           <pic:cNvPicPr/>
                         </pic:nvPicPr>
                         <pic:blipFill>
-                          <a:blip r:embed="rId5" cstate="print">
+                          <a:blip r:embed="rId6" cstate="print">
                             <a:extLst>
                               <a:ext uri="{28A0092B-C50C-407E-A947-70E740481C1C}">
                                 <a14:useLocalDpi xmlns:a14="http://schemas.microsoft.com/office/drawing/2010/main" val="0"/>
@@ -1788,6 +1806,111 @@
           <w:u w:val="single"/>
         </w:rPr>
         <w:lastRenderedPageBreak/>
+        <w:t>Auswahl der Programmiersprache</w:t>
+      </w:r>
+      <w:r>
+        <w:rPr>
+          <w:rFonts w:ascii="Times New Roman" w:hAnsi="Times New Roman" w:cs="Times New Roman"/>
+          <w:sz w:val="24"/>
+          <w:szCs w:val="24"/>
+          <w:u w:val="single"/>
+        </w:rPr>
+        <w:t>,</w:t>
+      </w:r>
+      <w:r>
+        <w:rPr>
+          <w:rFonts w:ascii="Times New Roman" w:hAnsi="Times New Roman" w:cs="Times New Roman"/>
+          <w:sz w:val="24"/>
+          <w:szCs w:val="24"/>
+          <w:u w:val="single"/>
+        </w:rPr>
+        <w:t xml:space="preserve"> Visualisierungssoftware</w:t>
+      </w:r>
+      <w:r>
+        <w:rPr>
+          <w:rFonts w:ascii="Times New Roman" w:hAnsi="Times New Roman" w:cs="Times New Roman"/>
+          <w:sz w:val="24"/>
+          <w:szCs w:val="24"/>
+          <w:u w:val="single"/>
+        </w:rPr>
+        <w:t xml:space="preserve"> und IDE</w:t>
+      </w:r>
+    </w:p>
+    <w:p>
+      <w:pPr>
+        <w:rPr>
+          <w:rFonts w:ascii="Times New Roman" w:hAnsi="Times New Roman" w:cs="Times New Roman"/>
+          <w:sz w:val="24"/>
+          <w:szCs w:val="24"/>
+        </w:rPr>
+      </w:pPr>
+      <w:r>
+        <w:rPr>
+          <w:rFonts w:ascii="Times New Roman" w:hAnsi="Times New Roman" w:cs="Times New Roman"/>
+          <w:sz w:val="24"/>
+          <w:szCs w:val="24"/>
+        </w:rPr>
+        <w:t xml:space="preserve">Die in dieser Arbeit genutzte Programmiersprache ist C#. Diese wurde aufgrund der Kompatibilität mit Unity gewählt. Des Weiteren beherrschen die Autoren dieser Arbeit die Sprache bereits recht gut, weshalb die Recherche und das Sammeln von Informationen erleichtert wird. Außerdem ist diese Sprache weit verbreitet, weswegen Anleitung </w:t>
+      </w:r>
+      <w:r>
+        <w:rPr>
+          <w:rFonts w:ascii="Times New Roman" w:hAnsi="Times New Roman" w:cs="Times New Roman"/>
+          <w:sz w:val="24"/>
+          <w:szCs w:val="24"/>
+        </w:rPr>
+        <w:t>zu einem bestimmten Thema</w:t>
+      </w:r>
+      <w:r>
+        <w:rPr>
+          <w:rFonts w:ascii="Times New Roman" w:hAnsi="Times New Roman" w:cs="Times New Roman"/>
+          <w:sz w:val="24"/>
+          <w:szCs w:val="24"/>
+        </w:rPr>
+        <w:t xml:space="preserve"> leicht zu finden sind.</w:t>
+      </w:r>
+      <w:r>
+        <w:rPr>
+          <w:rFonts w:ascii="Times New Roman" w:hAnsi="Times New Roman" w:cs="Times New Roman"/>
+          <w:sz w:val="24"/>
+          <w:szCs w:val="24"/>
+        </w:rPr>
+        <w:br/>
+        <w:t>Als Visualisierungssoftware für die Erstellung des Meshs wird Unity verwendet.</w:t>
+      </w:r>
+      <w:r>
+        <w:rPr>
+          <w:rFonts w:ascii="Times New Roman" w:hAnsi="Times New Roman" w:cs="Times New Roman"/>
+          <w:sz w:val="24"/>
+          <w:szCs w:val="24"/>
+        </w:rPr>
+        <w:t xml:space="preserve"> Unity besitzt den Vorteil, dass sie leicht zu benutzen und anfängerfreundlich ist. Auch das Unity die meist benutzte Game-Engine ist, ist ein dazu beitragender Faktor.</w:t>
+      </w:r>
+      <w:r>
+        <w:rPr>
+          <w:rFonts w:ascii="Times New Roman" w:hAnsi="Times New Roman" w:cs="Times New Roman"/>
+          <w:sz w:val="24"/>
+          <w:szCs w:val="24"/>
+        </w:rPr>
+        <w:br/>
+        <w:t xml:space="preserve"> </w:t>
+      </w:r>
+    </w:p>
+    <w:p>
+      <w:pPr>
+        <w:rPr>
+          <w:rFonts w:ascii="Times New Roman" w:hAnsi="Times New Roman" w:cs="Times New Roman"/>
+          <w:sz w:val="24"/>
+          <w:szCs w:val="24"/>
+          <w:u w:val="single"/>
+        </w:rPr>
+      </w:pPr>
+      <w:r>
+        <w:rPr>
+          <w:rFonts w:ascii="Times New Roman" w:hAnsi="Times New Roman" w:cs="Times New Roman"/>
+          <w:sz w:val="24"/>
+          <w:szCs w:val="24"/>
+          <w:u w:val="single"/>
+        </w:rPr>
         <w:t>Informatische Grundlagen</w:t>
       </w:r>
     </w:p>
@@ -1842,16 +1965,31 @@
           <w:sz w:val="24"/>
           <w:szCs w:val="24"/>
         </w:rPr>
-        <w:t xml:space="preserve">In Unity sind die Eckpunkte und die Dreiecke, die durch das Verbinden der Eckpunkte entstehen, notwendig, um ein Mesh darstellen zu können. Beide werden als ein Array benutzt. </w:t>
-      </w:r>
-      <w:r>
-        <w:rPr>
-          <w:rFonts w:ascii="Times New Roman" w:hAnsi="Times New Roman" w:cs="Times New Roman"/>
-          <w:sz w:val="24"/>
-          <w:szCs w:val="24"/>
-        </w:rPr>
-        <w:br/>
-        <w:t xml:space="preserve">In diesem Beispiel wird die Erstellung eines Quadrates in Unity erläutert: </w:t>
+        <w:t>In Unity sind Eckpunkte</w:t>
+      </w:r>
+      <w:r>
+        <w:rPr>
+          <w:rFonts w:ascii="Times New Roman" w:hAnsi="Times New Roman" w:cs="Times New Roman"/>
+          <w:sz w:val="24"/>
+          <w:szCs w:val="24"/>
+        </w:rPr>
+        <w:t xml:space="preserve"> des zu erstellenden Meshs</w:t>
+      </w:r>
+      <w:r>
+        <w:rPr>
+          <w:rFonts w:ascii="Times New Roman" w:hAnsi="Times New Roman" w:cs="Times New Roman"/>
+          <w:sz w:val="24"/>
+          <w:szCs w:val="24"/>
+        </w:rPr>
+        <w:t xml:space="preserve"> und Dreiecke, die durch das Verbinden der Eckpunkte entstehen, notwendig, um ein Mesh darstellen zu können. Beide werden als ei</w:t>
+      </w:r>
+      <w:r>
+        <w:rPr>
+          <w:rFonts w:ascii="Times New Roman" w:hAnsi="Times New Roman" w:cs="Times New Roman"/>
+          <w:sz w:val="24"/>
+          <w:szCs w:val="24"/>
+        </w:rPr>
+        <w:t>n Array dargestellt.</w:t>
       </w:r>
     </w:p>
     <w:p>
@@ -1869,9 +2007,485 @@
           <w:sz w:val="24"/>
           <w:szCs w:val="24"/>
         </w:rPr>
-        <w:t xml:space="preserve">Die Eckpunkte sind die Koordinaten des Objekts </w:t>
+        <w:t>Um beispielsweise ein Quadrat in Unity zu erstellen</w:t>
+      </w:r>
+      <w:r>
+        <w:rPr>
+          <w:rFonts w:ascii="Times New Roman" w:hAnsi="Times New Roman" w:cs="Times New Roman"/>
+          <w:sz w:val="24"/>
+          <w:szCs w:val="24"/>
+        </w:rPr>
+        <w:t>, benötigt man</w:t>
+      </w:r>
+      <w:r>
+        <w:rPr>
+          <w:rFonts w:ascii="Times New Roman" w:hAnsi="Times New Roman" w:cs="Times New Roman"/>
+          <w:sz w:val="24"/>
+          <w:szCs w:val="24"/>
+        </w:rPr>
+        <w:t xml:space="preserve"> </w:t>
+      </w:r>
+      <w:r>
+        <w:rPr>
+          <w:rFonts w:ascii="Times New Roman" w:hAnsi="Times New Roman" w:cs="Times New Roman"/>
+          <w:sz w:val="24"/>
+          <w:szCs w:val="24"/>
+        </w:rPr>
+        <w:t xml:space="preserve">vier Eckpunkte mit jeweils 2 Koordinaten, der x-Achse und y-Achse. </w:t>
       </w:r>
     </w:p>
+    <w:p>
+      <w:pPr>
+        <w:jc w:val="both"/>
+        <w:rPr>
+          <w:rFonts w:ascii="Times New Roman" w:hAnsi="Times New Roman" w:cs="Times New Roman"/>
+          <w:sz w:val="24"/>
+          <w:szCs w:val="24"/>
+        </w:rPr>
+      </w:pPr>
+      <w:r>
+        <w:rPr>
+          <w:rFonts w:ascii="Times New Roman" w:hAnsi="Times New Roman" w:cs="Times New Roman"/>
+          <w:noProof/>
+          <w:sz w:val="24"/>
+          <w:szCs w:val="24"/>
+        </w:rPr>
+        <w:drawing>
+          <wp:inline distT="0" distB="0" distL="0" distR="0" wp14:anchorId="33C5AF7E" wp14:editId="33F55461">
+            <wp:extent cx="2371061" cy="2102638"/>
+            <wp:effectExtent l="0" t="0" r="0" b="0"/>
+            <wp:docPr id="1" name="Grafik 1"/>
+            <wp:cNvGraphicFramePr>
+              <a:graphicFrameLocks xmlns:a="http://schemas.openxmlformats.org/drawingml/2006/main" noChangeAspect="1"/>
+            </wp:cNvGraphicFramePr>
+            <a:graphic xmlns:a="http://schemas.openxmlformats.org/drawingml/2006/main">
+              <a:graphicData uri="http://schemas.openxmlformats.org/drawingml/2006/picture">
+                <pic:pic xmlns:pic="http://schemas.openxmlformats.org/drawingml/2006/picture">
+                  <pic:nvPicPr>
+                    <pic:cNvPr id="1" name="Grafik 1"/>
+                    <pic:cNvPicPr/>
+                  </pic:nvPicPr>
+                  <pic:blipFill>
+                    <a:blip r:embed="rId7">
+                      <a:extLst>
+                        <a:ext uri="{28A0092B-C50C-407E-A947-70E740481C1C}">
+                          <a14:useLocalDpi xmlns:a14="http://schemas.microsoft.com/office/drawing/2010/main" val="0"/>
+                        </a:ext>
+                      </a:extLst>
+                    </a:blip>
+                    <a:stretch>
+                      <a:fillRect/>
+                    </a:stretch>
+                  </pic:blipFill>
+                  <pic:spPr>
+                    <a:xfrm>
+                      <a:off x="0" y="0"/>
+                      <a:ext cx="2498079" cy="2215277"/>
+                    </a:xfrm>
+                    <a:prstGeom prst="rect">
+                      <a:avLst/>
+                    </a:prstGeom>
+                  </pic:spPr>
+                </pic:pic>
+              </a:graphicData>
+            </a:graphic>
+          </wp:inline>
+        </w:drawing>
+      </w:r>
+    </w:p>
+    <w:p>
+      <w:pPr>
+        <w:jc w:val="both"/>
+        <w:rPr>
+          <w:rFonts w:ascii="Times New Roman" w:hAnsi="Times New Roman" w:cs="Times New Roman"/>
+          <w:sz w:val="24"/>
+          <w:szCs w:val="24"/>
+        </w:rPr>
+      </w:pPr>
+      <w:r>
+        <w:rPr>
+          <w:rFonts w:ascii="Times New Roman" w:hAnsi="Times New Roman" w:cs="Times New Roman"/>
+          <w:sz w:val="24"/>
+          <w:szCs w:val="24"/>
+        </w:rPr>
+        <w:t xml:space="preserve">Danach werden die Dreiecke erstellt. Ein Quadrat wird beispielsweise in zwei Dreiecke unterteilt, dabei werden den </w:t>
+      </w:r>
+      <w:r>
+        <w:rPr>
+          <w:rFonts w:ascii="Times New Roman" w:hAnsi="Times New Roman" w:cs="Times New Roman"/>
+          <w:sz w:val="24"/>
+          <w:szCs w:val="24"/>
+        </w:rPr>
+        <w:t>Eckp</w:t>
+      </w:r>
+      <w:r>
+        <w:rPr>
+          <w:rFonts w:ascii="Times New Roman" w:hAnsi="Times New Roman" w:cs="Times New Roman"/>
+          <w:sz w:val="24"/>
+          <w:szCs w:val="24"/>
+        </w:rPr>
+        <w:t>unkten</w:t>
+      </w:r>
+      <w:r>
+        <w:rPr>
+          <w:rFonts w:ascii="Times New Roman" w:hAnsi="Times New Roman" w:cs="Times New Roman"/>
+          <w:sz w:val="24"/>
+          <w:szCs w:val="24"/>
+        </w:rPr>
+        <w:t xml:space="preserve"> des Quadrates der Reihenfolge nach Zahlen zugeordnet.</w:t>
+      </w:r>
+      <w:r>
+        <w:rPr>
+          <w:rFonts w:ascii="Times New Roman" w:hAnsi="Times New Roman" w:cs="Times New Roman"/>
+          <w:sz w:val="24"/>
+          <w:szCs w:val="24"/>
+        </w:rPr>
+        <w:br/>
+        <w:t>Gleichzeitig muss auf die Aufstellung des Arrays geachtet werden. Bei einer falschen Reihenfolge kann es zum sogenannten Backface-</w:t>
+      </w:r>
+      <w:proofErr w:type="spellStart"/>
+      <w:r>
+        <w:rPr>
+          <w:rFonts w:ascii="Times New Roman" w:hAnsi="Times New Roman" w:cs="Times New Roman"/>
+          <w:sz w:val="24"/>
+          <w:szCs w:val="24"/>
+        </w:rPr>
+        <w:t>Culling</w:t>
+      </w:r>
+      <w:proofErr w:type="spellEnd"/>
+      <w:r>
+        <w:rPr>
+          <w:rFonts w:ascii="Times New Roman" w:hAnsi="Times New Roman" w:cs="Times New Roman"/>
+          <w:sz w:val="24"/>
+          <w:szCs w:val="24"/>
+        </w:rPr>
+        <w:t xml:space="preserve"> kommen. </w:t>
+      </w:r>
+      <w:r>
+        <w:rPr>
+          <w:rFonts w:ascii="Times New Roman" w:hAnsi="Times New Roman" w:cs="Times New Roman"/>
+          <w:sz w:val="24"/>
+          <w:szCs w:val="24"/>
+        </w:rPr>
+        <w:t xml:space="preserve">Das bedeutet, dass die Dreiecke des Meshs nur auf einer Seite gerendert werden. Die andere Seite wird nicht angezeigt (Normalerweise wird sie auch nicht benötigt). Die meisten Visualisierungssoftwares, wie Unity, nutzen diesen Prozess aus Leistungsgründen. </w:t>
+      </w:r>
+      <w:r>
+        <w:rPr>
+          <w:rFonts w:ascii="Times New Roman" w:hAnsi="Times New Roman" w:cs="Times New Roman"/>
+          <w:sz w:val="24"/>
+          <w:szCs w:val="24"/>
+        </w:rPr>
+        <w:t>Richtig wäre, die Punkte im Uhrzeigersinn in das Array hinzuzufügen.</w:t>
+      </w:r>
+    </w:p>
+    <w:tbl>
+      <w:tblPr>
+        <w:tblStyle w:val="Tabellenraster"/>
+        <w:tblW w:w="0" w:type="auto"/>
+        <w:tblBorders>
+          <w:top w:val="none" w:sz="0" w:space="0" w:color="auto"/>
+          <w:left w:val="none" w:sz="0" w:space="0" w:color="auto"/>
+          <w:bottom w:val="none" w:sz="0" w:space="0" w:color="auto"/>
+          <w:right w:val="none" w:sz="0" w:space="0" w:color="auto"/>
+          <w:insideH w:val="none" w:sz="0" w:space="0" w:color="auto"/>
+          <w:insideV w:val="none" w:sz="0" w:space="0" w:color="auto"/>
+        </w:tblBorders>
+        <w:tblLook w:val="04A0" w:firstRow="1" w:lastRow="0" w:firstColumn="1" w:lastColumn="0" w:noHBand="0" w:noVBand="1"/>
+      </w:tblPr>
+      <w:tblGrid>
+        <w:gridCol w:w="4531"/>
+        <w:gridCol w:w="4531"/>
+      </w:tblGrid>
+      <w:tr>
+        <w:tc>
+          <w:tcPr>
+            <w:tcW w:w="4531" w:type="dxa"/>
+          </w:tcPr>
+          <w:p>
+            <w:pPr>
+              <w:jc w:val="both"/>
+              <w:rPr>
+                <w:rFonts w:ascii="Times New Roman" w:hAnsi="Times New Roman" w:cs="Times New Roman"/>
+                <w:sz w:val="24"/>
+                <w:szCs w:val="24"/>
+              </w:rPr>
+            </w:pPr>
+            <w:r>
+              <w:rPr>
+                <w:rFonts w:ascii="Times New Roman" w:hAnsi="Times New Roman" w:cs="Times New Roman"/>
+                <w:noProof/>
+                <w:sz w:val="24"/>
+                <w:szCs w:val="24"/>
+              </w:rPr>
+              <w:lastRenderedPageBreak/>
+              <w:drawing>
+                <wp:anchor distT="0" distB="0" distL="114300" distR="114300" simplePos="0" relativeHeight="251663360" behindDoc="0" locked="0" layoutInCell="1" allowOverlap="1" wp14:anchorId="188E9252" wp14:editId="34052ABF">
+                  <wp:simplePos x="0" y="0"/>
+                  <wp:positionH relativeFrom="column">
+                    <wp:posOffset>21841</wp:posOffset>
+                  </wp:positionH>
+                  <wp:positionV relativeFrom="paragraph">
+                    <wp:posOffset>1279830</wp:posOffset>
+                  </wp:positionV>
+                  <wp:extent cx="1719072" cy="335830"/>
+                  <wp:effectExtent l="0" t="0" r="0" b="7620"/>
+                  <wp:wrapNone/>
+                  <wp:docPr id="4" name="Grafik 4"/>
+                  <wp:cNvGraphicFramePr>
+                    <a:graphicFrameLocks xmlns:a="http://schemas.openxmlformats.org/drawingml/2006/main" noChangeAspect="1"/>
+                  </wp:cNvGraphicFramePr>
+                  <a:graphic xmlns:a="http://schemas.openxmlformats.org/drawingml/2006/main">
+                    <a:graphicData uri="http://schemas.openxmlformats.org/drawingml/2006/picture">
+                      <pic:pic xmlns:pic="http://schemas.openxmlformats.org/drawingml/2006/picture">
+                        <pic:nvPicPr>
+                          <pic:cNvPr id="4" name="Grafik 4"/>
+                          <pic:cNvPicPr/>
+                        </pic:nvPicPr>
+                        <pic:blipFill rotWithShape="1">
+                          <a:blip r:embed="rId8" cstate="print">
+                            <a:extLst>
+                              <a:ext uri="{28A0092B-C50C-407E-A947-70E740481C1C}">
+                                <a14:useLocalDpi xmlns:a14="http://schemas.microsoft.com/office/drawing/2010/main" val="0"/>
+                              </a:ext>
+                            </a:extLst>
+                          </a:blip>
+                          <a:srcRect l="1" t="76093" r="-429"/>
+                          <a:stretch/>
+                        </pic:blipFill>
+                        <pic:spPr bwMode="auto">
+                          <a:xfrm>
+                            <a:off x="0" y="0"/>
+                            <a:ext cx="1719072" cy="335830"/>
+                          </a:xfrm>
+                          <a:prstGeom prst="rect">
+                            <a:avLst/>
+                          </a:prstGeom>
+                          <a:ln>
+                            <a:noFill/>
+                          </a:ln>
+                          <a:extLst>
+                            <a:ext uri="{53640926-AAD7-44D8-BBD7-CCE9431645EC}">
+                              <a14:shadowObscured xmlns:a14="http://schemas.microsoft.com/office/drawing/2010/main"/>
+                            </a:ext>
+                          </a:extLst>
+                        </pic:spPr>
+                      </pic:pic>
+                    </a:graphicData>
+                  </a:graphic>
+                  <wp14:sizeRelH relativeFrom="margin">
+                    <wp14:pctWidth>0</wp14:pctWidth>
+                  </wp14:sizeRelH>
+                  <wp14:sizeRelV relativeFrom="margin">
+                    <wp14:pctHeight>0</wp14:pctHeight>
+                  </wp14:sizeRelV>
+                </wp:anchor>
+              </w:drawing>
+            </w:r>
+            <w:r>
+              <w:rPr>
+                <w:noProof/>
+              </w:rPr>
+              <w:drawing>
+                <wp:anchor distT="0" distB="0" distL="114300" distR="114300" simplePos="0" relativeHeight="251662336" behindDoc="0" locked="0" layoutInCell="1" allowOverlap="1" wp14:anchorId="7E09EE6F" wp14:editId="582F62CE">
+                  <wp:simplePos x="0" y="0"/>
+                  <wp:positionH relativeFrom="column">
+                    <wp:posOffset>472414</wp:posOffset>
+                  </wp:positionH>
+                  <wp:positionV relativeFrom="paragraph">
+                    <wp:posOffset>204825</wp:posOffset>
+                  </wp:positionV>
+                  <wp:extent cx="746150" cy="746150"/>
+                  <wp:effectExtent l="0" t="0" r="0" b="0"/>
+                  <wp:wrapNone/>
+                  <wp:docPr id="6" name="Grafik 6" descr="Pfeil kreis dünne linie | Kostenlose Icon"/>
+                  <wp:cNvGraphicFramePr>
+                    <a:graphicFrameLocks xmlns:a="http://schemas.openxmlformats.org/drawingml/2006/main" noChangeAspect="1"/>
+                  </wp:cNvGraphicFramePr>
+                  <a:graphic xmlns:a="http://schemas.openxmlformats.org/drawingml/2006/main">
+                    <a:graphicData uri="http://schemas.openxmlformats.org/drawingml/2006/picture">
+                      <pic:pic xmlns:pic="http://schemas.openxmlformats.org/drawingml/2006/picture">
+                        <pic:nvPicPr>
+                          <pic:cNvPr id="0" name="Picture 1" descr="Pfeil kreis dünne linie | Kostenlose Icon"/>
+                          <pic:cNvPicPr>
+                            <a:picLocks noChangeAspect="1" noChangeArrowheads="1"/>
+                          </pic:cNvPicPr>
+                        </pic:nvPicPr>
+                        <pic:blipFill>
+                          <a:blip r:embed="rId9" cstate="print">
+                            <a:extLst>
+                              <a:ext uri="{28A0092B-C50C-407E-A947-70E740481C1C}">
+                                <a14:useLocalDpi xmlns:a14="http://schemas.microsoft.com/office/drawing/2010/main" val="0"/>
+                              </a:ext>
+                            </a:extLst>
+                          </a:blip>
+                          <a:srcRect/>
+                          <a:stretch>
+                            <a:fillRect/>
+                          </a:stretch>
+                        </pic:blipFill>
+                        <pic:spPr bwMode="auto">
+                          <a:xfrm>
+                            <a:off x="0" y="0"/>
+                            <a:ext cx="746150" cy="746150"/>
+                          </a:xfrm>
+                          <a:prstGeom prst="rect">
+                            <a:avLst/>
+                          </a:prstGeom>
+                          <a:noFill/>
+                          <a:ln>
+                            <a:noFill/>
+                          </a:ln>
+                        </pic:spPr>
+                      </pic:pic>
+                    </a:graphicData>
+                  </a:graphic>
+                  <wp14:sizeRelH relativeFrom="margin">
+                    <wp14:pctWidth>0</wp14:pctWidth>
+                  </wp14:sizeRelH>
+                  <wp14:sizeRelV relativeFrom="margin">
+                    <wp14:pctHeight>0</wp14:pctHeight>
+                  </wp14:sizeRelV>
+                </wp:anchor>
+              </w:drawing>
+            </w:r>
+            <w:r>
+              <w:rPr>
+                <w:rFonts w:ascii="Times New Roman" w:hAnsi="Times New Roman" w:cs="Times New Roman"/>
+                <w:noProof/>
+                <w:sz w:val="24"/>
+                <w:szCs w:val="24"/>
+              </w:rPr>
+              <w:drawing>
+                <wp:inline distT="0" distB="0" distL="0" distR="0" wp14:anchorId="3CB6FD17" wp14:editId="5DB488EF">
+                  <wp:extent cx="1741018" cy="1662836"/>
+                  <wp:effectExtent l="0" t="0" r="0" b="0"/>
+                  <wp:docPr id="5" name="Grafik 5"/>
+                  <wp:cNvGraphicFramePr>
+                    <a:graphicFrameLocks xmlns:a="http://schemas.openxmlformats.org/drawingml/2006/main" noChangeAspect="1"/>
+                  </wp:cNvGraphicFramePr>
+                  <a:graphic xmlns:a="http://schemas.openxmlformats.org/drawingml/2006/main">
+                    <a:graphicData uri="http://schemas.openxmlformats.org/drawingml/2006/picture">
+                      <pic:pic xmlns:pic="http://schemas.openxmlformats.org/drawingml/2006/picture">
+                        <pic:nvPicPr>
+                          <pic:cNvPr id="5" name="Grafik 5"/>
+                          <pic:cNvPicPr/>
+                        </pic:nvPicPr>
+                        <pic:blipFill>
+                          <a:blip r:embed="rId10" cstate="print">
+                            <a:extLst>
+                              <a:ext uri="{28A0092B-C50C-407E-A947-70E740481C1C}">
+                                <a14:useLocalDpi xmlns:a14="http://schemas.microsoft.com/office/drawing/2010/main" val="0"/>
+                              </a:ext>
+                            </a:extLst>
+                          </a:blip>
+                          <a:stretch>
+                            <a:fillRect/>
+                          </a:stretch>
+                        </pic:blipFill>
+                        <pic:spPr>
+                          <a:xfrm>
+                            <a:off x="0" y="0"/>
+                            <a:ext cx="1791988" cy="1711517"/>
+                          </a:xfrm>
+                          <a:prstGeom prst="rect">
+                            <a:avLst/>
+                          </a:prstGeom>
+                        </pic:spPr>
+                      </pic:pic>
+                    </a:graphicData>
+                  </a:graphic>
+                </wp:inline>
+              </w:drawing>
+            </w:r>
+          </w:p>
+          <w:p>
+            <w:pPr>
+              <w:jc w:val="both"/>
+              <w:rPr>
+                <w:rFonts w:ascii="Times New Roman" w:hAnsi="Times New Roman" w:cs="Times New Roman"/>
+                <w:sz w:val="24"/>
+                <w:szCs w:val="24"/>
+              </w:rPr>
+            </w:pPr>
+          </w:p>
+        </w:tc>
+        <w:tc>
+          <w:tcPr>
+            <w:tcW w:w="4531" w:type="dxa"/>
+          </w:tcPr>
+          <w:p>
+            <w:pPr>
+              <w:jc w:val="both"/>
+              <w:rPr>
+                <w:rFonts w:ascii="Times New Roman" w:hAnsi="Times New Roman" w:cs="Times New Roman"/>
+                <w:noProof/>
+                <w:sz w:val="24"/>
+                <w:szCs w:val="24"/>
+              </w:rPr>
+            </w:pPr>
+            <w:r>
+              <w:rPr>
+                <w:rFonts w:ascii="Times New Roman" w:hAnsi="Times New Roman" w:cs="Times New Roman"/>
+                <w:noProof/>
+                <w:sz w:val="24"/>
+                <w:szCs w:val="24"/>
+              </w:rPr>
+              <w:drawing>
+                <wp:inline distT="0" distB="0" distL="0" distR="0" wp14:anchorId="05C767AB" wp14:editId="7FA0B1F8">
+                  <wp:extent cx="2337877" cy="1580083"/>
+                  <wp:effectExtent l="0" t="0" r="5715" b="1270"/>
+                  <wp:docPr id="3" name="Grafik 3"/>
+                  <wp:cNvGraphicFramePr>
+                    <a:graphicFrameLocks xmlns:a="http://schemas.openxmlformats.org/drawingml/2006/main" noChangeAspect="1"/>
+                  </wp:cNvGraphicFramePr>
+                  <a:graphic xmlns:a="http://schemas.openxmlformats.org/drawingml/2006/main">
+                    <a:graphicData uri="http://schemas.openxmlformats.org/drawingml/2006/picture">
+                      <pic:pic xmlns:pic="http://schemas.openxmlformats.org/drawingml/2006/picture">
+                        <pic:nvPicPr>
+                          <pic:cNvPr id="3" name="Grafik 3"/>
+                          <pic:cNvPicPr/>
+                        </pic:nvPicPr>
+                        <pic:blipFill>
+                          <a:blip r:embed="rId11">
+                            <a:extLst>
+                              <a:ext uri="{28A0092B-C50C-407E-A947-70E740481C1C}">
+                                <a14:useLocalDpi xmlns:a14="http://schemas.microsoft.com/office/drawing/2010/main" val="0"/>
+                              </a:ext>
+                            </a:extLst>
+                          </a:blip>
+                          <a:stretch>
+                            <a:fillRect/>
+                          </a:stretch>
+                        </pic:blipFill>
+                        <pic:spPr>
+                          <a:xfrm>
+                            <a:off x="0" y="0"/>
+                            <a:ext cx="2405779" cy="1625975"/>
+                          </a:xfrm>
+                          <a:prstGeom prst="rect">
+                            <a:avLst/>
+                          </a:prstGeom>
+                        </pic:spPr>
+                      </pic:pic>
+                    </a:graphicData>
+                  </a:graphic>
+                </wp:inline>
+              </w:drawing>
+            </w:r>
+          </w:p>
+          <w:p>
+            <w:pPr>
+              <w:jc w:val="both"/>
+              <w:rPr>
+                <w:rFonts w:ascii="Times New Roman" w:hAnsi="Times New Roman" w:cs="Times New Roman"/>
+                <w:sz w:val="24"/>
+                <w:szCs w:val="24"/>
+              </w:rPr>
+            </w:pPr>
+          </w:p>
+        </w:tc>
+      </w:tr>
+    </w:tbl>
     <w:p>
       <w:pPr>
         <w:jc w:val="both"/>
@@ -1936,7 +2550,16 @@
           <w:szCs w:val="24"/>
         </w:rPr>
         <w:br/>
-        <w:t xml:space="preserve">Zunächst wird der Port festgelegt an dem der Arduino mit dem Computer verbunden ist. Danach folgt die Start-Funktion, in der der Serial Stream des Arduinos geöffnet wird. In der nächsten Funktion werden die Informationen ausgelesen und die alten Daten gelöscht. Des Weiteren werden die Daten in einzelne Strings mithilfe der </w:t>
+        <w:t xml:space="preserve">Zunächst wird der Port festgelegt an dem der Arduino mit dem Computer verbunden ist. Danach folgt die Start-Funktion, in der der Serial Stream des Arduinos geöffnet wird. In der nächsten Funktion werden die Informationen ausgelesen und die alten Daten gelöscht. Des Weiteren werden die Daten in einzelne Strings mithilfe </w:t>
+      </w:r>
+      <w:proofErr w:type="gramStart"/>
+      <w:r>
+        <w:rPr>
+          <w:rFonts w:ascii="Times New Roman" w:hAnsi="Times New Roman" w:cs="Times New Roman"/>
+          <w:sz w:val="24"/>
+          <w:szCs w:val="24"/>
+        </w:rPr>
+        <w:t xml:space="preserve">der </w:t>
       </w:r>
       <w:r>
         <w:rPr>
@@ -1946,15 +2569,62 @@
           <w:sz w:val="24"/>
           <w:szCs w:val="24"/>
         </w:rPr>
-        <w:t xml:space="preserve">.Split </w:t>
-      </w:r>
-      <w:r>
-        <w:rPr>
-          <w:rFonts w:ascii="Times New Roman" w:hAnsi="Times New Roman" w:cs="Times New Roman"/>
-          <w:sz w:val="24"/>
-          <w:szCs w:val="24"/>
-        </w:rPr>
-        <w:t>Methode aufgeteilt. Als nächstes wird überprüft, ob alle Werte erhalten wurden, falls dies zutrifft, ist es noch notwendig die Daten in floats oder in ints umzuwandeln, um sie für unsere Zwecke richtig nutzen zu können.</w:t>
+        <w:t>.Split</w:t>
+      </w:r>
+      <w:proofErr w:type="gramEnd"/>
+      <w:r>
+        <w:rPr>
+          <w:rFonts w:ascii="Times New Roman" w:hAnsi="Times New Roman" w:cs="Times New Roman"/>
+          <w:i/>
+          <w:iCs/>
+          <w:sz w:val="24"/>
+          <w:szCs w:val="24"/>
+        </w:rPr>
+        <w:t xml:space="preserve"> </w:t>
+      </w:r>
+      <w:r>
+        <w:rPr>
+          <w:rFonts w:ascii="Times New Roman" w:hAnsi="Times New Roman" w:cs="Times New Roman"/>
+          <w:sz w:val="24"/>
+          <w:szCs w:val="24"/>
+        </w:rPr>
+        <w:t xml:space="preserve">Methode aufgeteilt. Als nächstes wird überprüft, ob alle Werte erhalten wurden, falls dies zutrifft, ist es noch notwendig die Daten in </w:t>
+      </w:r>
+      <w:proofErr w:type="spellStart"/>
+      <w:r>
+        <w:rPr>
+          <w:rFonts w:ascii="Times New Roman" w:hAnsi="Times New Roman" w:cs="Times New Roman"/>
+          <w:sz w:val="24"/>
+          <w:szCs w:val="24"/>
+        </w:rPr>
+        <w:t>floats</w:t>
+      </w:r>
+      <w:proofErr w:type="spellEnd"/>
+      <w:r>
+        <w:rPr>
+          <w:rFonts w:ascii="Times New Roman" w:hAnsi="Times New Roman" w:cs="Times New Roman"/>
+          <w:sz w:val="24"/>
+          <w:szCs w:val="24"/>
+        </w:rPr>
+        <w:t xml:space="preserve"> oder in </w:t>
+      </w:r>
+      <w:proofErr w:type="spellStart"/>
+      <w:r>
+        <w:rPr>
+          <w:rFonts w:ascii="Times New Roman" w:hAnsi="Times New Roman" w:cs="Times New Roman"/>
+          <w:sz w:val="24"/>
+          <w:szCs w:val="24"/>
+        </w:rPr>
+        <w:t>ints</w:t>
+      </w:r>
+      <w:proofErr w:type="spellEnd"/>
+      <w:r>
+        <w:rPr>
+          <w:rFonts w:ascii="Times New Roman" w:hAnsi="Times New Roman" w:cs="Times New Roman"/>
+          <w:sz w:val="24"/>
+          <w:szCs w:val="24"/>
+        </w:rPr>
+        <w:t xml:space="preserve"> umzuwandeln, um sie für unsere Zwecke richtig nutzen zu können.</w:t>
       </w:r>
     </w:p>
     <w:p>
@@ -1966,14 +2636,26 @@
           <w:szCs w:val="24"/>
         </w:rPr>
       </w:pPr>
-      <w:r>
-        <w:rPr>
-          <w:rFonts w:ascii="Times New Roman" w:hAnsi="Times New Roman" w:cs="Times New Roman"/>
-          <w:sz w:val="24"/>
-          <w:szCs w:val="24"/>
-        </w:rPr>
-        <w:t>ljahvojshvaolvhbo</w:t>
-      </w:r>
+    </w:p>
+    <w:p>
+      <w:pPr>
+        <w:jc w:val="both"/>
+        <w:rPr>
+          <w:rFonts w:ascii="Times New Roman" w:hAnsi="Times New Roman" w:cs="Times New Roman"/>
+          <w:sz w:val="24"/>
+          <w:szCs w:val="24"/>
+        </w:rPr>
+      </w:pPr>
+    </w:p>
+    <w:p>
+      <w:pPr>
+        <w:jc w:val="both"/>
+        <w:rPr>
+          <w:rFonts w:ascii="Times New Roman" w:hAnsi="Times New Roman" w:cs="Times New Roman"/>
+          <w:sz w:val="24"/>
+          <w:szCs w:val="24"/>
+        </w:rPr>
+      </w:pPr>
     </w:p>
     <w:p>
       <w:pPr>
@@ -2758,4 +3440,16 @@
     </a:ext>
   </a:extLst>
 </a:theme>
+</file>
+
+<file path=customXml/item1.xml><?xml version="1.0" encoding="utf-8"?>
+<b:Sources xmlns:b="http://schemas.openxmlformats.org/officeDocument/2006/bibliography" xmlns="http://schemas.openxmlformats.org/officeDocument/2006/bibliography" SelectedStyle="\APASixthEditionOfficeOnline.xsl" StyleName="APA" Version="6"/>
+</file>
+
+<file path=customXml/itemProps1.xml><?xml version="1.0" encoding="utf-8"?>
+<ds:datastoreItem xmlns:ds="http://schemas.openxmlformats.org/officeDocument/2006/customXml" ds:itemID="{75A9876D-5FC8-4D89-95E7-FB5676B00774}">
+  <ds:schemaRefs>
+    <ds:schemaRef ds:uri="http://schemas.openxmlformats.org/officeDocument/2006/bibliography"/>
+  </ds:schemaRefs>
+</ds:datastoreItem>
 </file>
</xml_diff>